<commit_message>
Add key card check function for detect key card no. is correct or not before processing
</commit_message>
<xml_diff>
--- a/สัญญาเช่าอะพาร์ตเมนต์_Template_for_app.docx
+++ b/สัญญาเช่าอะพาร์ตเมนต์_Template_for_app.docx
@@ -3140,14 +3140,14 @@
         <w:rPr>
           <w:rFonts w:ascii="Browallia New" w:hAnsi="Browallia New" w:cs="Browallia New"/>
         </w:rPr>
-        <w:t>. ผู้เช่าได้ชำระเงินและผู้ให้เช่าได้รับชำระเงินในวันที่ได้ลงนาม</w:t>
-      </w:r>
-      <w:proofErr w:type="spellStart"/>
-      <w:r>
-        <w:rPr>
-          <w:rFonts w:ascii="Browallia New" w:hAnsi="Browallia New" w:cs="Browallia New"/>
-        </w:rPr>
-        <w:t>ในสัญญาเช่า</w:t>
+        <w:t>. ผู้เช่าได้ชำระเงินและผู้ให้เช่าได้รับชำระเงินใน</w:t>
+      </w:r>
+      <w:proofErr w:type="spellStart"/>
+      <w:r>
+        <w:rPr>
+          <w:rFonts w:ascii="Browallia New" w:hAnsi="Browallia New" w:cs="Browallia New"/>
+        </w:rPr>
+        <w:t>วันที่ได้ลงนามในสัญญาเช่า</w:t>
       </w:r>
       <w:proofErr w:type="spellEnd"/>
       <w:r>
@@ -3436,53 +3436,12 @@
       </w:r>
       <w:r>
         <w:rPr>
-          <w:rFonts w:ascii="Browallia New" w:hAnsi="Browallia New" w:cs="Browallia New"/>
+          <w:rFonts w:ascii="Browallia New" w:hAnsi="Browallia New" w:cs="Browallia New" w:hint="cs"/>
           <w:i/>
           <w:iCs/>
-        </w:rPr>
-        <w:t>{{</w:t>
-      </w:r>
-      <w:r>
-        <w:rPr>
-          <w:rFonts w:ascii="Browallia New" w:hAnsi="Browallia New" w:cs="Browallia New" w:hint="cs"/>
-          <w:i/>
-          <w:iCs/>
-          <w:cs/>
-        </w:rPr>
-        <w:t xml:space="preserve"> </w:t>
-      </w:r>
-      <w:r>
-        <w:rPr>
-          <w:rFonts w:ascii="Browallia New" w:hAnsi="Browallia New" w:cs="Browallia New" w:hint="cs"/>
-          <w:i/>
-          <w:iCs/>
-          <w:cs/>
-        </w:rPr>
-        <w:t>ค่าเช่ารวมเฟอร์</w:t>
-      </w:r>
-      <w:r>
-        <w:rPr>
-          <w:rFonts w:ascii="Browallia New" w:hAnsi="Browallia New" w:cs="Browallia New" w:hint="cs"/>
-          <w:i/>
-          <w:iCs/>
-          <w:cs/>
-        </w:rPr>
-        <w:t xml:space="preserve"> </w:t>
-      </w:r>
-      <w:r>
-        <w:rPr>
-          <w:rFonts w:ascii="Browallia New" w:hAnsi="Browallia New" w:cs="Browallia New"/>
-          <w:i/>
-          <w:iCs/>
-        </w:rPr>
-        <w:t>}}</w:t>
-      </w:r>
-      <w:r>
-        <w:rPr>
-          <w:rFonts w:ascii="Browallia New" w:hAnsi="Browallia New" w:cs="Browallia New" w:hint="cs"/>
-          <w:cs/>
-        </w:rPr>
-        <w:t xml:space="preserve"> </w:t>
+          <w:cs/>
+        </w:rPr>
+        <w:t>..........</w:t>
       </w:r>
       <w:proofErr w:type="spellStart"/>
       <w:r>
@@ -3914,14 +3873,14 @@
         <w:rPr>
           <w:rFonts w:ascii="Browallia New" w:hAnsi="Browallia New" w:cs="Browallia New"/>
         </w:rPr>
-        <w:t xml:space="preserve"> ของผู้ให้เช่าที่ส่งไปยังโทรศัพท์มือถือหรือผ่านทางช่องทางไลน์ของข้าพเจ้าผู้เช่า</w:t>
-      </w:r>
-      <w:proofErr w:type="spellStart"/>
-      <w:r>
-        <w:rPr>
-          <w:rFonts w:ascii="Browallia New" w:hAnsi="Browallia New" w:cs="Browallia New"/>
-        </w:rPr>
-        <w:t>ตามสัญญานี้</w:t>
+        <w:t xml:space="preserve"> ของผู้ให้เช่าที่ส่งไปยังโทรศัพท์มือถือหรือผ่านทางช่องทางไลน์</w:t>
+      </w:r>
+      <w:proofErr w:type="spellStart"/>
+      <w:r>
+        <w:rPr>
+          <w:rFonts w:ascii="Browallia New" w:hAnsi="Browallia New" w:cs="Browallia New"/>
+        </w:rPr>
+        <w:t>ของข้าพเจ้าผู้เช่าตามสัญญานี้</w:t>
       </w:r>
       <w:proofErr w:type="spellEnd"/>
       <w:r>
@@ -4293,6 +4252,13 @@
           <w:rFonts w:ascii="Browallia New" w:hAnsi="Browallia New" w:cs="Browallia New"/>
         </w:rPr>
         <w:t xml:space="preserve">  </w:t>
+      </w:r>
+      <w:r>
+        <w:rPr>
+          <w:rFonts w:ascii="Browallia New" w:hAnsi="Browallia New" w:cs="Browallia New" w:hint="cs"/>
+          <w:cs/>
+        </w:rPr>
+        <w:t xml:space="preserve">      </w:t>
       </w:r>
       <w:r>
         <w:rPr>
@@ -6293,14 +6259,14 @@
         <w:rPr>
           <w:rFonts w:ascii="Browallia New" w:hAnsi="Browallia New" w:cs="Browallia New"/>
         </w:rPr>
-        <w:t>ผู้เช่าต้องส่งมอบพื้นที่เช่าและทรัพย์สินที่เช่าให้กลับคืน</w:t>
-      </w:r>
-      <w:proofErr w:type="spellStart"/>
-      <w:r>
-        <w:rPr>
-          <w:rFonts w:ascii="Browallia New" w:hAnsi="Browallia New" w:cs="Browallia New"/>
-        </w:rPr>
-        <w:t>แก่ผู้ให้เช่า</w:t>
+        <w:t>ผู้เช่าต้องส่งมอบพื้นที่เช่าและทรัพย์สิน</w:t>
+      </w:r>
+      <w:proofErr w:type="spellStart"/>
+      <w:r>
+        <w:rPr>
+          <w:rFonts w:ascii="Browallia New" w:hAnsi="Browallia New" w:cs="Browallia New"/>
+        </w:rPr>
+        <w:t>ที่เช่าให้กลับคืนแก่ผู้ให้เช่า</w:t>
       </w:r>
       <w:proofErr w:type="spellEnd"/>
       <w:r>

</xml_diff>